<commit_message>
typy pociagow i templatki ur
</commit_message>
<xml_diff>
--- a/generator/sample_ur.docx
+++ b/generator/sample_ur.docx
@@ -24,7 +24,23 @@
           <w:sz w:val="16"/>
           <w:szCs w:val="16"/>
         </w:rPr>
-        <w:t>{{ stopien }}</w:t>
+        <w:t xml:space="preserve">{{ </w:t>
+      </w:r>
+      <w:proofErr w:type="spellStart"/>
+      <w:r>
+        <w:rPr>
+          <w:sz w:val="16"/>
+          <w:szCs w:val="16"/>
+        </w:rPr>
+        <w:t>stopien</w:t>
+      </w:r>
+      <w:proofErr w:type="spellEnd"/>
+      <w:r>
+        <w:rPr>
+          <w:sz w:val="16"/>
+          <w:szCs w:val="16"/>
+        </w:rPr>
+        <w:t xml:space="preserve"> }}</w:t>
       </w:r>
       <w:r>
         <w:rPr>
@@ -38,7 +54,23 @@
           <w:sz w:val="16"/>
           <w:szCs w:val="16"/>
         </w:rPr>
-        <w:t>{{ imie }}</w:t>
+        <w:t xml:space="preserve">{{ </w:t>
+      </w:r>
+      <w:proofErr w:type="spellStart"/>
+      <w:r>
+        <w:rPr>
+          <w:sz w:val="16"/>
+          <w:szCs w:val="16"/>
+        </w:rPr>
+        <w:t>imie</w:t>
+      </w:r>
+      <w:proofErr w:type="spellEnd"/>
+      <w:r>
+        <w:rPr>
+          <w:sz w:val="16"/>
+          <w:szCs w:val="16"/>
+        </w:rPr>
+        <w:t xml:space="preserve"> }}</w:t>
       </w:r>
       <w:r>
         <w:rPr>
@@ -68,6 +100,7 @@
         </w:rPr>
         <w:t xml:space="preserve">Warszawa, dnia {{ </w:t>
       </w:r>
+      <w:proofErr w:type="spellStart"/>
       <w:r>
         <w:rPr>
           <w:sz w:val="16"/>
@@ -75,6 +108,7 @@
         </w:rPr>
         <w:t>data_przed</w:t>
       </w:r>
+      <w:proofErr w:type="spellEnd"/>
       <w:r>
         <w:rPr>
           <w:sz w:val="16"/>
@@ -177,12 +211,21 @@
         </w:rPr>
         <w:t>{{ pluton }}</w:t>
       </w:r>
-      <w:r>
-        <w:rPr>
-          <w:sz w:val="16"/>
-          <w:szCs w:val="16"/>
-        </w:rPr>
-        <w:t>pl/5kmp/2BS</w:t>
+      <w:proofErr w:type="spellStart"/>
+      <w:r>
+        <w:rPr>
+          <w:sz w:val="16"/>
+          <w:szCs w:val="16"/>
+        </w:rPr>
+        <w:t>pl</w:t>
+      </w:r>
+      <w:proofErr w:type="spellEnd"/>
+      <w:r>
+        <w:rPr>
+          <w:sz w:val="16"/>
+          <w:szCs w:val="16"/>
+        </w:rPr>
+        <w:t>/5kmp/2BS</w:t>
       </w:r>
     </w:p>
     <w:p>
@@ -536,7 +579,25 @@
           <w:sz w:val="16"/>
           <w:szCs w:val="16"/>
         </w:rPr>
-        <w:t xml:space="preserve">{{ data_wyjazdu }} </w:t>
+        <w:t xml:space="preserve">{{ </w:t>
+      </w:r>
+      <w:proofErr w:type="spellStart"/>
+      <w:r>
+        <w:rPr>
+          <w:bCs/>
+          <w:sz w:val="16"/>
+          <w:szCs w:val="16"/>
+        </w:rPr>
+        <w:t>data_wyjazdu</w:t>
+      </w:r>
+      <w:proofErr w:type="spellEnd"/>
+      <w:r>
+        <w:rPr>
+          <w:bCs/>
+          <w:sz w:val="16"/>
+          <w:szCs w:val="16"/>
+        </w:rPr>
+        <w:t xml:space="preserve"> }} </w:t>
       </w:r>
       <w:r>
         <w:rPr>
@@ -552,7 +613,25 @@
           <w:sz w:val="16"/>
           <w:szCs w:val="16"/>
         </w:rPr>
-        <w:t>{{ data_powrotu }}</w:t>
+        <w:t xml:space="preserve">{{ </w:t>
+      </w:r>
+      <w:proofErr w:type="spellStart"/>
+      <w:r>
+        <w:rPr>
+          <w:bCs/>
+          <w:sz w:val="16"/>
+          <w:szCs w:val="16"/>
+        </w:rPr>
+        <w:t>data_powrotu</w:t>
+      </w:r>
+      <w:proofErr w:type="spellEnd"/>
+      <w:r>
+        <w:rPr>
+          <w:bCs/>
+          <w:sz w:val="16"/>
+          <w:szCs w:val="16"/>
+        </w:rPr>
+        <w:t xml:space="preserve"> }}</w:t>
       </w:r>
       <w:r>
         <w:rPr>
@@ -569,48 +648,330 @@
           <w:szCs w:val="16"/>
         </w:rPr>
         <w:t xml:space="preserve"> </w:t>
+      </w:r>
+      <w:r>
+        <w:rPr>
+          <w:bCs/>
+          <w:sz w:val="16"/>
+          <w:szCs w:val="16"/>
+        </w:rPr>
+        <w:t xml:space="preserve">zamierzam wykorzystać przysługujący mi przejazd na koszt wojska </w:t>
+      </w:r>
+      <w:r>
+        <w:rPr>
+          <w:bCs/>
+          <w:sz w:val="16"/>
+          <w:szCs w:val="16"/>
+        </w:rPr>
+        <w:br/>
+        <w:t xml:space="preserve">z Warszawy do m. </w:t>
+      </w:r>
+      <w:r>
+        <w:rPr>
+          <w:bCs/>
+          <w:sz w:val="16"/>
+          <w:szCs w:val="16"/>
+        </w:rPr>
+        <w:t xml:space="preserve">{{ </w:t>
+      </w:r>
+      <w:proofErr w:type="spellStart"/>
+      <w:r>
+        <w:rPr>
+          <w:bCs/>
+          <w:sz w:val="16"/>
+          <w:szCs w:val="16"/>
+        </w:rPr>
+        <w:t>miejscowosc</w:t>
+      </w:r>
+      <w:proofErr w:type="spellEnd"/>
+      <w:r>
+        <w:rPr>
+          <w:bCs/>
+          <w:sz w:val="16"/>
+          <w:szCs w:val="16"/>
+        </w:rPr>
+        <w:t xml:space="preserve"> }} </w:t>
+      </w:r>
+      <w:r>
+        <w:rPr>
+          <w:bCs/>
+          <w:sz w:val="16"/>
+          <w:szCs w:val="16"/>
+        </w:rPr>
+        <w:t xml:space="preserve"> w kraju i z powrotem*.</w:t>
+      </w:r>
+    </w:p>
+    <w:p>
+      <w:pPr>
+        <w:tabs>
+          <w:tab w:val="left" w:pos="720"/>
+        </w:tabs>
+        <w:jc w:val="both"/>
+        <w:rPr>
+          <w:sz w:val="16"/>
+          <w:szCs w:val="16"/>
+        </w:rPr>
+      </w:pPr>
+    </w:p>
+    <w:p>
+      <w:pPr>
+        <w:tabs>
+          <w:tab w:val="left" w:pos="720"/>
+        </w:tabs>
+        <w:jc w:val="both"/>
+        <w:rPr>
+          <w:sz w:val="16"/>
+          <w:szCs w:val="16"/>
+        </w:rPr>
+      </w:pPr>
+      <w:r>
+        <w:rPr>
+          <w:sz w:val="16"/>
+          <w:szCs w:val="16"/>
+        </w:rPr>
+        <w:tab/>
+        <w:t xml:space="preserve">Powyższy przejazd na koszt wojska odbędę najkrótsza trasą środkami publicznego transportu zbiorowego kolejowego w klasie 2, w pociągach osobowych, pośpiesznych i ekspresowych, oraz autobusowego w komunikacji zwykłej i przyspieszonej albo łącznie transportem kolejowym i autobusowym, na podstawie biletów jednorazowych, z uwzględnieniem posiadanych przeze mnie uprawnień do ulgowych przejazdów publicznym transportem zbiorowym. </w:t>
+      </w:r>
+    </w:p>
+    <w:p>
+      <w:pPr>
+        <w:tabs>
+          <w:tab w:val="left" w:pos="720"/>
+        </w:tabs>
+        <w:jc w:val="both"/>
+        <w:rPr>
+          <w:sz w:val="16"/>
+          <w:szCs w:val="16"/>
+        </w:rPr>
+      </w:pPr>
+    </w:p>
+    <w:p>
+      <w:pPr>
+        <w:tabs>
+          <w:tab w:val="left" w:pos="720"/>
+        </w:tabs>
+        <w:jc w:val="both"/>
+        <w:rPr>
+          <w:i/>
+          <w:sz w:val="16"/>
+          <w:szCs w:val="16"/>
+        </w:rPr>
+      </w:pPr>
+      <w:r>
+        <w:rPr>
+          <w:i/>
+          <w:sz w:val="16"/>
+          <w:szCs w:val="16"/>
+        </w:rPr>
+        <w:t>Podstawa: § 5 ust. 1 rozporządzenia Rady Ministrów z dnia 19 września 2006 r. w sprawie szczegółowych uprawnień żołnierzy w czynnej służbie wojskowej  do przejazdów na koszt wojska (Dz. U. 181.1326).</w:t>
+      </w:r>
+    </w:p>
+    <w:p>
+      <w:pPr>
+        <w:tabs>
+          <w:tab w:val="left" w:pos="720"/>
+        </w:tabs>
+        <w:jc w:val="both"/>
+        <w:rPr>
+          <w:i/>
+          <w:sz w:val="16"/>
+          <w:szCs w:val="16"/>
+        </w:rPr>
+      </w:pPr>
+    </w:p>
+    <w:p>
+      <w:pPr>
+        <w:tabs>
+          <w:tab w:val="left" w:pos="720"/>
+        </w:tabs>
+        <w:jc w:val="both"/>
+        <w:rPr>
+          <w:sz w:val="16"/>
+          <w:szCs w:val="16"/>
+        </w:rPr>
+      </w:pPr>
+    </w:p>
+    <w:p>
+      <w:pPr>
+        <w:tabs>
+          <w:tab w:val="left" w:pos="720"/>
+        </w:tabs>
+        <w:jc w:val="right"/>
+        <w:rPr>
+          <w:sz w:val="16"/>
+          <w:szCs w:val="16"/>
+        </w:rPr>
+      </w:pPr>
+      <w:r>
+        <w:rPr>
+          <w:sz w:val="16"/>
+          <w:szCs w:val="16"/>
+        </w:rPr>
+        <w:t>………..…………………………</w:t>
+      </w:r>
+    </w:p>
+    <w:p>
+      <w:pPr>
+        <w:tabs>
+          <w:tab w:val="left" w:pos="720"/>
+        </w:tabs>
+        <w:ind w:right="1152"/>
+        <w:jc w:val="right"/>
+      </w:pPr>
+      <w:r>
+        <w:rPr>
+          <w:sz w:val="16"/>
+          <w:szCs w:val="16"/>
+        </w:rPr>
+        <w:t xml:space="preserve">    </w:t>
+      </w:r>
+      <w:r>
+        <w:rPr>
+          <w:sz w:val="14"/>
+          <w:szCs w:val="14"/>
+        </w:rPr>
+        <w:t>Podpis</w:t>
+      </w:r>
+    </w:p>
+    <w:p>
+      <w:pPr>
+        <w:tabs>
+          <w:tab w:val="left" w:pos="720"/>
+        </w:tabs>
+        <w:ind w:right="1152"/>
+        <w:rPr>
+          <w:sz w:val="16"/>
+          <w:szCs w:val="16"/>
+        </w:rPr>
+      </w:pPr>
+    </w:p>
+    <w:p>
+      <w:pPr>
+        <w:tabs>
+          <w:tab w:val="left" w:pos="720"/>
+        </w:tabs>
+        <w:ind w:right="1152"/>
+        <w:rPr>
+          <w:sz w:val="16"/>
+          <w:szCs w:val="16"/>
+        </w:rPr>
+      </w:pPr>
+    </w:p>
+    <w:p>
+      <w:pPr>
+        <w:tabs>
+          <w:tab w:val="left" w:pos="720"/>
+          <w:tab w:val="left" w:pos="9000"/>
+        </w:tabs>
+        <w:ind w:right="-108"/>
+        <w:jc w:val="both"/>
+        <w:rPr>
+          <w:sz w:val="16"/>
+          <w:szCs w:val="16"/>
+        </w:rPr>
+      </w:pPr>
+      <w:r>
+        <w:rPr>
+          <w:sz w:val="16"/>
+          <w:szCs w:val="16"/>
+        </w:rPr>
+        <w:t xml:space="preserve">Wyżej wymieniony jest ujęty w rozkazie dowódcy BS nr {{ </w:t>
+      </w:r>
+      <w:proofErr w:type="spellStart"/>
+      <w:r>
+        <w:rPr>
+          <w:sz w:val="16"/>
+          <w:szCs w:val="16"/>
+        </w:rPr>
+        <w:t>nr_rozkazu</w:t>
+      </w:r>
+      <w:proofErr w:type="spellEnd"/>
+      <w:r>
+        <w:rPr>
+          <w:sz w:val="16"/>
+          <w:szCs w:val="16"/>
+        </w:rPr>
+        <w:t xml:space="preserve"> }} z dn. {{ </w:t>
+      </w:r>
+      <w:proofErr w:type="spellStart"/>
+      <w:r>
+        <w:rPr>
+          <w:sz w:val="16"/>
+          <w:szCs w:val="16"/>
+        </w:rPr>
+        <w:t>data_rozkazu</w:t>
+      </w:r>
+      <w:proofErr w:type="spellEnd"/>
+      <w:r>
+        <w:rPr>
+          <w:sz w:val="16"/>
+          <w:szCs w:val="16"/>
+        </w:rPr>
+        <w:t xml:space="preserve"> }}</w:t>
+      </w:r>
+    </w:p>
+    <w:p>
+      <w:pPr>
+        <w:tabs>
+          <w:tab w:val="left" w:pos="720"/>
+          <w:tab w:val="left" w:pos="9000"/>
+        </w:tabs>
+        <w:ind w:right="-108"/>
+        <w:jc w:val="both"/>
+        <w:rPr>
+          <w:sz w:val="16"/>
+          <w:szCs w:val="16"/>
+        </w:rPr>
+      </w:pPr>
+      <w:r>
+        <w:rPr>
+          <w:sz w:val="16"/>
+          <w:szCs w:val="16"/>
+        </w:rPr>
+        <w:t xml:space="preserve">Do wyjazdu na {{ typ }} w dniach od {{ </w:t>
+      </w:r>
+      <w:proofErr w:type="spellStart"/>
+      <w:r>
+        <w:rPr>
+          <w:sz w:val="16"/>
+          <w:szCs w:val="16"/>
+        </w:rPr>
+        <w:t>data_wyjazdu</w:t>
+      </w:r>
+      <w:proofErr w:type="spellEnd"/>
+      <w:r>
+        <w:rPr>
+          <w:sz w:val="16"/>
+          <w:szCs w:val="16"/>
+        </w:rPr>
+        <w:t xml:space="preserve"> }} do {{ </w:t>
+      </w:r>
+      <w:proofErr w:type="spellStart"/>
+      <w:r>
+        <w:rPr>
+          <w:sz w:val="16"/>
+          <w:szCs w:val="16"/>
+        </w:rPr>
+        <w:t>data_powrotu</w:t>
+      </w:r>
+      <w:proofErr w:type="spellEnd"/>
+      <w:r>
+        <w:rPr>
+          <w:sz w:val="16"/>
+          <w:szCs w:val="16"/>
+        </w:rPr>
+        <w:t xml:space="preserve"> }}.</w:t>
       </w:r>
       <w:bookmarkStart w:id="0" w:name="_GoBack"/>
       <w:bookmarkEnd w:id="0"/>
-      <w:r>
-        <w:rPr>
-          <w:bCs/>
-          <w:sz w:val="16"/>
-          <w:szCs w:val="16"/>
-        </w:rPr>
-        <w:t xml:space="preserve">zamierzam wykorzystać przysługujący mi przejazd na koszt wojska </w:t>
-      </w:r>
-      <w:r>
-        <w:rPr>
-          <w:bCs/>
-          <w:sz w:val="16"/>
-          <w:szCs w:val="16"/>
-        </w:rPr>
-        <w:br/>
-        <w:t xml:space="preserve">z Warszawy do m. </w:t>
-      </w:r>
-      <w:r>
-        <w:rPr>
-          <w:bCs/>
-          <w:sz w:val="16"/>
-          <w:szCs w:val="16"/>
-        </w:rPr>
-        <w:t xml:space="preserve">{{ miejscowosc }} </w:t>
-      </w:r>
-      <w:r>
-        <w:rPr>
-          <w:bCs/>
-          <w:sz w:val="16"/>
-          <w:szCs w:val="16"/>
-        </w:rPr>
-        <w:t xml:space="preserve"> w kraju i z powrotem*.</w:t>
-      </w:r>
-    </w:p>
-    <w:p>
-      <w:pPr>
-        <w:tabs>
-          <w:tab w:val="left" w:pos="720"/>
-        </w:tabs>
+    </w:p>
+    <w:p>
+      <w:pPr>
+        <w:tabs>
+          <w:tab w:val="left" w:pos="720"/>
+          <w:tab w:val="left" w:pos="9000"/>
+        </w:tabs>
+        <w:ind w:right="-108"/>
         <w:jc w:val="both"/>
         <w:rPr>
           <w:sz w:val="16"/>
@@ -623,7 +984,27 @@
         <w:tabs>
           <w:tab w:val="left" w:pos="720"/>
         </w:tabs>
-        <w:jc w:val="both"/>
+        <w:jc w:val="right"/>
+        <w:rPr>
+          <w:sz w:val="16"/>
+          <w:szCs w:val="16"/>
+        </w:rPr>
+      </w:pPr>
+      <w:r>
+        <w:rPr>
+          <w:sz w:val="16"/>
+          <w:szCs w:val="16"/>
+        </w:rPr>
+        <w:t>…………………………………</w:t>
+      </w:r>
+    </w:p>
+    <w:p>
+      <w:pPr>
+        <w:tabs>
+          <w:tab w:val="left" w:pos="720"/>
+          <w:tab w:val="left" w:pos="8280"/>
+        </w:tabs>
+        <w:ind w:right="432"/>
         <w:rPr>
           <w:sz w:val="16"/>
           <w:szCs w:val="16"/>
@@ -635,312 +1016,46 @@
           <w:szCs w:val="16"/>
         </w:rPr>
         <w:tab/>
-        <w:t xml:space="preserve">Powyższy przejazd na koszt wojska odbędę najkrótsza trasą środkami publicznego transportu zbiorowego kolejowego w klasie 2, w pociągach osobowych, pośpiesznych i ekspresowych, oraz autobusowego w komunikacji zwykłej i przyspieszonej albo łącznie transportem kolejowym i autobusowym, na podstawie biletów jednorazowych, z uwzględnieniem posiadanych przeze mnie uprawnień do ulgowych przejazdów publicznym transportem zbiorowym. </w:t>
-      </w:r>
-    </w:p>
-    <w:p>
-      <w:pPr>
-        <w:tabs>
-          <w:tab w:val="left" w:pos="720"/>
-        </w:tabs>
-        <w:jc w:val="both"/>
-        <w:rPr>
-          <w:sz w:val="16"/>
-          <w:szCs w:val="16"/>
-        </w:rPr>
-      </w:pPr>
-    </w:p>
-    <w:p>
-      <w:pPr>
-        <w:tabs>
-          <w:tab w:val="left" w:pos="720"/>
-        </w:tabs>
-        <w:jc w:val="both"/>
-        <w:rPr>
-          <w:i/>
-          <w:sz w:val="16"/>
-          <w:szCs w:val="16"/>
-        </w:rPr>
-      </w:pPr>
-      <w:r>
-        <w:rPr>
-          <w:i/>
-          <w:sz w:val="16"/>
-          <w:szCs w:val="16"/>
-        </w:rPr>
-        <w:t>Podstawa: § 5 ust. 1 rozporządzenia Rady Ministrów z dnia 19 września 2006 r. w sprawie szczegółowych uprawnień żołnierzy w czynnej służbie wojskowej  do przejazdów na koszt wojska (Dz. U. 181.1326).</w:t>
-      </w:r>
-    </w:p>
-    <w:p>
-      <w:pPr>
-        <w:tabs>
-          <w:tab w:val="left" w:pos="720"/>
-        </w:tabs>
-        <w:jc w:val="both"/>
-        <w:rPr>
-          <w:i/>
-          <w:sz w:val="16"/>
-          <w:szCs w:val="16"/>
-        </w:rPr>
-      </w:pPr>
-    </w:p>
-    <w:p>
-      <w:pPr>
-        <w:tabs>
-          <w:tab w:val="left" w:pos="720"/>
-        </w:tabs>
-        <w:jc w:val="both"/>
-        <w:rPr>
-          <w:sz w:val="16"/>
-          <w:szCs w:val="16"/>
-        </w:rPr>
-      </w:pPr>
-    </w:p>
-    <w:p>
-      <w:pPr>
-        <w:tabs>
-          <w:tab w:val="left" w:pos="720"/>
-        </w:tabs>
-        <w:jc w:val="right"/>
-        <w:rPr>
-          <w:sz w:val="16"/>
-          <w:szCs w:val="16"/>
-        </w:rPr>
-      </w:pPr>
-      <w:r>
-        <w:rPr>
-          <w:sz w:val="16"/>
-          <w:szCs w:val="16"/>
-        </w:rPr>
-        <w:t>………..…………………………</w:t>
-      </w:r>
-    </w:p>
-    <w:p>
-      <w:pPr>
-        <w:tabs>
-          <w:tab w:val="left" w:pos="720"/>
-        </w:tabs>
-        <w:ind w:right="1152"/>
-        <w:jc w:val="right"/>
-      </w:pPr>
-      <w:r>
-        <w:rPr>
-          <w:sz w:val="16"/>
-          <w:szCs w:val="16"/>
-        </w:rPr>
-        <w:t xml:space="preserve">    </w:t>
-      </w:r>
-      <w:r>
+        <w:t xml:space="preserve">                                                                                                                dowódca </w:t>
+      </w:r>
+    </w:p>
+    <w:p>
+      <w:pPr>
+        <w:tabs>
+          <w:tab w:val="left" w:pos="720"/>
+          <w:tab w:val="left" w:pos="7740"/>
+        </w:tabs>
+        <w:ind w:right="-108"/>
+        <w:rPr>
+          <w:bCs/>
+          <w:sz w:val="16"/>
+          <w:szCs w:val="16"/>
+        </w:rPr>
+      </w:pPr>
+      <w:r>
+        <w:rPr>
+          <w:bCs/>
+          <w:sz w:val="16"/>
+          <w:szCs w:val="16"/>
+        </w:rPr>
+        <w:t>* niepotrzebne skreślić</w:t>
+      </w:r>
+    </w:p>
+    <w:p>
+      <w:pPr>
+        <w:tabs>
+          <w:tab w:val="right" w:pos="9072"/>
+        </w:tabs>
         <w:rPr>
           <w:sz w:val="14"/>
           <w:szCs w:val="14"/>
         </w:rPr>
-        <w:t>Podpis</w:t>
-      </w:r>
-    </w:p>
-    <w:p>
-      <w:pPr>
-        <w:tabs>
-          <w:tab w:val="left" w:pos="720"/>
-        </w:tabs>
-        <w:ind w:right="1152"/>
-        <w:rPr>
-          <w:sz w:val="16"/>
-          <w:szCs w:val="16"/>
-        </w:rPr>
-      </w:pPr>
-    </w:p>
-    <w:p>
-      <w:pPr>
-        <w:tabs>
-          <w:tab w:val="left" w:pos="720"/>
-        </w:tabs>
-        <w:ind w:right="1152"/>
-        <w:rPr>
-          <w:sz w:val="16"/>
-          <w:szCs w:val="16"/>
-        </w:rPr>
-      </w:pPr>
-    </w:p>
-    <w:p>
-      <w:pPr>
-        <w:tabs>
-          <w:tab w:val="left" w:pos="720"/>
-          <w:tab w:val="left" w:pos="9000"/>
-        </w:tabs>
-        <w:ind w:right="-108"/>
-        <w:jc w:val="both"/>
-        <w:rPr>
-          <w:sz w:val="16"/>
-          <w:szCs w:val="16"/>
-        </w:rPr>
-      </w:pPr>
-      <w:r>
-        <w:rPr>
-          <w:sz w:val="16"/>
-          <w:szCs w:val="16"/>
-        </w:rPr>
-        <w:t>Wyżej wymieniony jest ujęty w rozkazie dowódcy BS nr ………… z dn. ..……….……..</w:t>
-      </w:r>
-    </w:p>
-    <w:p>
-      <w:pPr>
-        <w:tabs>
-          <w:tab w:val="left" w:pos="720"/>
-          <w:tab w:val="left" w:pos="9000"/>
-        </w:tabs>
-        <w:ind w:right="-108"/>
-        <w:jc w:val="both"/>
-      </w:pPr>
-      <w:r>
-        <w:rPr>
-          <w:sz w:val="16"/>
-          <w:szCs w:val="16"/>
-        </w:rPr>
-        <w:t xml:space="preserve">Do wyjazdu na przepustkę /urlop w dniach od </w:t>
-      </w:r>
-      <w:r>
-        <w:rPr>
-          <w:sz w:val="16"/>
-          <w:szCs w:val="16"/>
-        </w:rPr>
-        <w:t>{{ data</w:t>
-      </w:r>
-      <w:r>
-        <w:rPr>
-          <w:sz w:val="16"/>
-          <w:szCs w:val="16"/>
-        </w:rPr>
-        <w:t>_</w:t>
-      </w:r>
-      <w:r>
-        <w:rPr>
-          <w:sz w:val="16"/>
-          <w:szCs w:val="16"/>
-        </w:rPr>
-        <w:t>wyjazdu }}</w:t>
-      </w:r>
-      <w:r>
-        <w:rPr>
-          <w:sz w:val="16"/>
-          <w:szCs w:val="16"/>
-        </w:rPr>
-        <w:t xml:space="preserve"> do </w:t>
-      </w:r>
-      <w:r>
-        <w:rPr>
-          <w:bCs/>
-          <w:sz w:val="16"/>
-          <w:szCs w:val="16"/>
-        </w:rPr>
-        <w:t>{{ data_powrotu }}.</w:t>
-      </w:r>
-    </w:p>
-    <w:p>
-      <w:pPr>
-        <w:tabs>
-          <w:tab w:val="left" w:pos="720"/>
-          <w:tab w:val="left" w:pos="9000"/>
-        </w:tabs>
-        <w:ind w:right="-108"/>
-        <w:jc w:val="both"/>
-        <w:rPr>
-          <w:sz w:val="16"/>
-          <w:szCs w:val="16"/>
-        </w:rPr>
-      </w:pPr>
-    </w:p>
-    <w:p>
-      <w:pPr>
-        <w:tabs>
-          <w:tab w:val="left" w:pos="720"/>
-          <w:tab w:val="left" w:pos="9000"/>
-        </w:tabs>
-        <w:ind w:right="-108"/>
-        <w:jc w:val="both"/>
-        <w:rPr>
-          <w:sz w:val="16"/>
-          <w:szCs w:val="16"/>
-        </w:rPr>
-      </w:pPr>
-    </w:p>
-    <w:p>
-      <w:pPr>
-        <w:tabs>
-          <w:tab w:val="left" w:pos="720"/>
-        </w:tabs>
-        <w:jc w:val="right"/>
-        <w:rPr>
-          <w:sz w:val="16"/>
-          <w:szCs w:val="16"/>
-        </w:rPr>
-      </w:pPr>
-      <w:r>
-        <w:rPr>
-          <w:sz w:val="16"/>
-          <w:szCs w:val="16"/>
-        </w:rPr>
-        <w:t>…………………………………</w:t>
-      </w:r>
-    </w:p>
-    <w:p>
-      <w:pPr>
-        <w:tabs>
-          <w:tab w:val="left" w:pos="720"/>
-          <w:tab w:val="left" w:pos="8280"/>
-        </w:tabs>
-        <w:ind w:right="432"/>
-        <w:rPr>
-          <w:sz w:val="16"/>
-          <w:szCs w:val="16"/>
-        </w:rPr>
-      </w:pPr>
-      <w:r>
-        <w:rPr>
-          <w:sz w:val="16"/>
-          <w:szCs w:val="16"/>
-        </w:rPr>
-        <w:tab/>
-        <w:t xml:space="preserve">                                                                                                                dowódca </w:t>
-      </w:r>
-    </w:p>
-    <w:p>
-      <w:pPr>
-        <w:tabs>
-          <w:tab w:val="left" w:pos="720"/>
-          <w:tab w:val="left" w:pos="7740"/>
-        </w:tabs>
-        <w:ind w:right="-108"/>
-        <w:rPr>
-          <w:bCs/>
-          <w:sz w:val="16"/>
-          <w:szCs w:val="16"/>
-        </w:rPr>
-      </w:pPr>
-      <w:r>
-        <w:rPr>
-          <w:bCs/>
-          <w:sz w:val="16"/>
-          <w:szCs w:val="16"/>
-        </w:rPr>
-        <w:t>* niepotrzebne skreślić</w:t>
-      </w:r>
-    </w:p>
-    <w:p>
-      <w:pPr>
-        <w:tabs>
-          <w:tab w:val="right" w:pos="9072"/>
-        </w:tabs>
+      </w:pPr>
+      <w:r>
         <w:rPr>
           <w:sz w:val="14"/>
           <w:szCs w:val="14"/>
         </w:rPr>
-      </w:pPr>
-      <w:r>
-        <w:rPr>
-          <w:sz w:val="14"/>
-          <w:szCs w:val="14"/>
-        </w:rPr>
         <w:t xml:space="preserve">                                                                                                                                           </w:t>
       </w:r>
     </w:p>
@@ -1175,6 +1290,10 @@
     <w:p>
       <w:pPr>
         <w:pStyle w:val="Tekstpodstawowy2"/>
+        <w:rPr>
+          <w:sz w:val="16"/>
+          <w:szCs w:val="16"/>
+        </w:rPr>
       </w:pPr>
       <w:r>
         <w:rPr>
@@ -1182,170 +1301,105 @@
           <w:szCs w:val="16"/>
         </w:rPr>
         <w:tab/>
-        <w:t xml:space="preserve">W związku ze złożonym oświadczeniem w dniu </w:t>
-      </w:r>
-      <w:r>
-        <w:rPr>
-          <w:sz w:val="16"/>
-          <w:szCs w:val="16"/>
-        </w:rPr>
-        <w:t>{{ data_przed }}</w:t>
-      </w:r>
-      <w:r>
-        <w:rPr>
-          <w:sz w:val="16"/>
-          <w:szCs w:val="16"/>
-        </w:rPr>
-        <w:t xml:space="preserve"> </w:t>
-      </w:r>
-      <w:r>
-        <w:rPr>
-          <w:sz w:val="16"/>
-          <w:szCs w:val="16"/>
-        </w:rPr>
-        <w:t>stwierdzam, że</w:t>
+      </w:r>
+      <w:r>
+        <w:rPr>
+          <w:sz w:val="16"/>
+          <w:szCs w:val="16"/>
+        </w:rPr>
+        <w:t xml:space="preserve">W związku ze złożonym oświadczeniem w dniu {{ </w:t>
+      </w:r>
+      <w:proofErr w:type="spellStart"/>
+      <w:r>
+        <w:rPr>
+          <w:sz w:val="16"/>
+          <w:szCs w:val="16"/>
+        </w:rPr>
+        <w:t>data_przed</w:t>
+      </w:r>
+      <w:proofErr w:type="spellEnd"/>
+      <w:r>
+        <w:rPr>
+          <w:sz w:val="16"/>
+          <w:szCs w:val="16"/>
+        </w:rPr>
+        <w:t xml:space="preserve"> }} stwierdzam, że</w:t>
       </w:r>
     </w:p>
     <w:p>
       <w:pPr>
         <w:pStyle w:val="Tekstpodstawowy2"/>
-        <w:rPr>
-          <w:sz w:val="16"/>
-          <w:szCs w:val="16"/>
-        </w:rPr>
-      </w:pPr>
-      <w:r>
-        <w:rPr>
-          <w:sz w:val="16"/>
-          <w:szCs w:val="16"/>
-        </w:rPr>
-        <w:t xml:space="preserve"> wykorzystałem przysługujący mi raz w miesiącu przejazd na koszt wojska na przepustkę </w:t>
-      </w:r>
-    </w:p>
-    <w:p>
-      <w:pPr>
-        <w:pStyle w:val="Tekstpodstawowy2"/>
-      </w:pPr>
-      <w:r>
-        <w:rPr>
-          <w:sz w:val="16"/>
-          <w:szCs w:val="16"/>
-        </w:rPr>
-        <w:t xml:space="preserve">jednorazową /na urlop* do m. </w:t>
-      </w:r>
-      <w:r>
-        <w:rPr>
-          <w:bCs/>
-          <w:sz w:val="16"/>
-          <w:szCs w:val="16"/>
-        </w:rPr>
-        <w:t>{{ miejscowosc }}</w:t>
-      </w:r>
-      <w:r>
-        <w:rPr>
-          <w:sz w:val="16"/>
-          <w:szCs w:val="16"/>
-        </w:rPr>
-        <w:t xml:space="preserve">., publicznym transportem </w:t>
-      </w:r>
-    </w:p>
-    <w:p>
-      <w:pPr>
-        <w:pStyle w:val="Tekstpodstawowy2"/>
-      </w:pPr>
-      <w:r>
-        <w:rPr>
-          <w:sz w:val="16"/>
-          <w:szCs w:val="16"/>
-        </w:rPr>
-        <w:t xml:space="preserve">zbiorowym (kolejowym w klasie 2, w pociągu </w:t>
-      </w:r>
-      <w:r>
-        <w:rPr>
-          <w:strike/>
-          <w:sz w:val="16"/>
-          <w:szCs w:val="16"/>
-        </w:rPr>
-        <w:t>osobowym*, pospiesznym</w:t>
-      </w:r>
-      <w:r>
-        <w:rPr>
-          <w:sz w:val="16"/>
-          <w:szCs w:val="16"/>
-        </w:rPr>
-        <w:t xml:space="preserve">* i ekspresowym*, </w:t>
-      </w:r>
-    </w:p>
-    <w:p>
-      <w:pPr>
-        <w:pStyle w:val="Tekstpodstawowy2"/>
-      </w:pPr>
-      <w:r>
-        <w:rPr>
-          <w:strike/>
-          <w:sz w:val="16"/>
-          <w:szCs w:val="16"/>
-        </w:rPr>
-        <w:t>autobusowym w komunikacji zwykłej* lub przyśpieszonej</w:t>
-      </w:r>
-      <w:r>
-        <w:rPr>
-          <w:sz w:val="16"/>
-          <w:szCs w:val="16"/>
-        </w:rPr>
-        <w:t>*) wnoszę o zwrot poniesionych</w:t>
-      </w:r>
-    </w:p>
-    <w:p>
-      <w:pPr>
-        <w:pStyle w:val="Tekstpodstawowy2"/>
-      </w:pPr>
-      <w:r>
-        <w:rPr>
-          <w:sz w:val="16"/>
-          <w:szCs w:val="16"/>
-        </w:rPr>
-        <w:t xml:space="preserve"> kosztów, udokumentowanych biletami załączonymi do wniosku, w kwocie </w:t>
-      </w:r>
-      <w:r>
-        <w:rPr>
-          <w:sz w:val="16"/>
-          <w:szCs w:val="16"/>
-        </w:rPr>
-        <w:t xml:space="preserve">{{ kwota }} </w:t>
-      </w:r>
-      <w:r>
-        <w:rPr>
-          <w:sz w:val="16"/>
-          <w:szCs w:val="16"/>
-        </w:rPr>
-        <w:t>zł</w:t>
-      </w:r>
-    </w:p>
-    <w:p>
-      <w:pPr>
-        <w:pStyle w:val="Tekstpodstawowy2"/>
-      </w:pPr>
-      <w:r>
-        <w:rPr>
-          <w:sz w:val="16"/>
-          <w:szCs w:val="16"/>
-        </w:rPr>
-        <w:t xml:space="preserve"> (słownie: </w:t>
-      </w:r>
-      <w:r>
-        <w:rPr>
-          <w:sz w:val="16"/>
-          <w:szCs w:val="16"/>
-        </w:rPr>
-        <w:t xml:space="preserve">{{ kwota_slownie }} </w:t>
-      </w:r>
-      <w:r>
-        <w:rPr>
-          <w:sz w:val="16"/>
-          <w:szCs w:val="16"/>
-        </w:rPr>
-        <w:t xml:space="preserve">). </w:t>
+      </w:pPr>
+      <w:r>
+        <w:rPr>
+          <w:sz w:val="16"/>
+          <w:szCs w:val="16"/>
+        </w:rPr>
+        <w:t xml:space="preserve"> wykorzystałem przysługujący mi raz w miesiącu przejazd na koszt wojska na {{ typ }} do m. {{ </w:t>
+      </w:r>
+      <w:proofErr w:type="spellStart"/>
+      <w:r>
+        <w:rPr>
+          <w:sz w:val="16"/>
+          <w:szCs w:val="16"/>
+        </w:rPr>
+        <w:t>miejscowosc</w:t>
+      </w:r>
+      <w:proofErr w:type="spellEnd"/>
+      <w:r>
+        <w:rPr>
+          <w:sz w:val="16"/>
+          <w:szCs w:val="16"/>
+        </w:rPr>
+        <w:t xml:space="preserve"> }}, publicznym transportem zbiorowym ({{ </w:t>
+      </w:r>
+      <w:proofErr w:type="spellStart"/>
+      <w:r>
+        <w:rPr>
+          <w:sz w:val="16"/>
+          <w:szCs w:val="16"/>
+        </w:rPr>
+        <w:t>srodek</w:t>
+      </w:r>
+      <w:proofErr w:type="spellEnd"/>
+      <w:r>
+        <w:rPr>
+          <w:sz w:val="16"/>
+          <w:szCs w:val="16"/>
+        </w:rPr>
+        <w:t xml:space="preserve"> }}{{ </w:t>
+      </w:r>
+      <w:proofErr w:type="spellStart"/>
+      <w:r>
+        <w:rPr>
+          <w:sz w:val="16"/>
+          <w:szCs w:val="16"/>
+        </w:rPr>
+        <w:t>typ_srodka</w:t>
+      </w:r>
+      <w:proofErr w:type="spellEnd"/>
+      <w:r>
+        <w:rPr>
+          <w:sz w:val="16"/>
+          <w:szCs w:val="16"/>
+        </w:rPr>
+        <w:t xml:space="preserve"> }}) wnoszę o zwrot poniesionych  kosztów, udokumentowanych biletami załączonymi do wniosku, w kwocie {{ kwota }} zł  (słownie: {{ </w:t>
+      </w:r>
+      <w:proofErr w:type="spellStart"/>
+      <w:r>
+        <w:rPr>
+          <w:sz w:val="16"/>
+          <w:szCs w:val="16"/>
+        </w:rPr>
+        <w:t>kwota_slownie</w:t>
+      </w:r>
+      <w:proofErr w:type="spellEnd"/>
+      <w:r>
+        <w:rPr>
+          <w:sz w:val="16"/>
+          <w:szCs w:val="16"/>
+        </w:rPr>
+        <w:t xml:space="preserve"> }} ).</w:t>
       </w:r>
     </w:p>
     <w:p>

</xml_diff>